<commit_message>
Daily notes and Feedback points added
Also updated the refinement documents
</commit_message>
<xml_diff>
--- a/Project documentation/1. Analysis/Research Document.docx
+++ b/Project documentation/1. Analysis/Research Document.docx
@@ -975,15 +975,7 @@
         <w:t>This document is a summary of the research made during the Graduation Internship at Drieam. There is one main question/goal “How might we provide more tools to students to manage their evidence more easily?” that gives rise to the other three research questions (with their sub questions) guiding the internship. Each of the research questions gets a chapter and their sub questions are subchapters on this document. It is not a report but serves as part of the Graduation assignment deliverables.</w:t>
       </w:r>
       <w:r>
-        <w:t xml:space="preserve"> There are more parts of the internship that naturally required a little research, however, they did not have big impact on the </w:t>
-      </w:r>
-      <w:proofErr w:type="gramStart"/>
-      <w:r>
-        <w:t>final outcome</w:t>
-      </w:r>
-      <w:proofErr w:type="gramEnd"/>
-      <w:r>
-        <w:t xml:space="preserve"> thus were excluded from this report.</w:t>
+        <w:t xml:space="preserve"> There are more parts of the internship that naturally required a little research, however, they did not have big impact on the final outcome thus were excluded from this report.</w:t>
       </w:r>
     </w:p>
     <w:p>
@@ -1010,13 +1002,8 @@
       <w:bookmarkEnd w:id="6"/>
     </w:p>
     <w:p>
-      <w:proofErr w:type="gramStart"/>
-      <w:r>
-        <w:t>In order to</w:t>
-      </w:r>
-      <w:proofErr w:type="gramEnd"/>
-      <w:r>
-        <w:t xml:space="preserve"> better understand the </w:t>
+      <w:r>
+        <w:t xml:space="preserve">In order to better understand the </w:t>
       </w:r>
       <w:r>
         <w:t>assignment, it is important to know what the portfolio software is and what features make it a useful tool for students and teachers alike. To better define the characteristics of a working portfolio software the student performed several LIBRARY and FIELD research methods.</w:t>
@@ -1648,15 +1635,7 @@
     </w:p>
     <w:p>
       <w:r>
-        <w:t xml:space="preserve">Lastly, the company already keeps track of user requirements for the Portflow </w:t>
-      </w:r>
-      <w:proofErr w:type="gramStart"/>
-      <w:r>
-        <w:t>product</w:t>
-      </w:r>
-      <w:proofErr w:type="gramEnd"/>
-      <w:r>
-        <w:t xml:space="preserve"> and the student </w:t>
+        <w:t xml:space="preserve">Lastly, the company already keeps track of user requirements for the Portflow product and the student </w:t>
       </w:r>
       <w:r>
         <w:rPr>
@@ -1760,30 +1739,29 @@
       <w:r>
         <w:t xml:space="preserve">Using the list of requirements and potential features the student created </w:t>
       </w:r>
-      <w:r>
-        <w:rPr>
-          <w:i/>
-          <w:iCs/>
-        </w:rPr>
-        <w:t>S</w:t>
-      </w:r>
-      <w:r>
-        <w:rPr>
-          <w:i/>
-          <w:iCs/>
-        </w:rPr>
-        <w:t>ketches</w:t>
-      </w:r>
+      <w:hyperlink r:id="rId17" w:history="1">
+        <w:r>
+          <w:rPr>
+            <w:rStyle w:val="Hyperlink"/>
+            <w:i/>
+            <w:iCs/>
+          </w:rPr>
+          <w:t>Sketches</w:t>
+        </w:r>
+      </w:hyperlink>
       <w:r>
         <w:t xml:space="preserve"> that later were turned into </w:t>
       </w:r>
-      <w:r>
-        <w:rPr>
-          <w:i/>
-          <w:iCs/>
-        </w:rPr>
-        <w:t>Wireframes</w:t>
-      </w:r>
+      <w:hyperlink r:id="rId18" w:history="1">
+        <w:r>
+          <w:rPr>
+            <w:rStyle w:val="Hyperlink"/>
+            <w:i/>
+            <w:iCs/>
+          </w:rPr>
+          <w:t>Wireframes</w:t>
+        </w:r>
+      </w:hyperlink>
       <w:r>
         <w:t>. There were 7 versions made in iterations. First versions explored different approaches to the solution</w:t>
       </w:r>
@@ -1872,18 +1850,28 @@
           <w:i/>
           <w:iCs/>
         </w:rPr>
-        <w:t xml:space="preserve">Peer </w:t>
-      </w:r>
-      <w:r>
-        <w:rPr>
-          <w:i/>
-          <w:iCs/>
-        </w:rPr>
+        <w:t>Peer Review</w:t>
+      </w:r>
+      <w:r>
+        <w:t xml:space="preserve">, where student pitched the idea and the experts provided </w:t>
+      </w:r>
+      <w:hyperlink r:id="rId19" w:history="1">
+        <w:r>
+          <w:rPr>
+            <w:rStyle w:val="Hyperlink"/>
+          </w:rPr>
+          <w:t>feedback</w:t>
+        </w:r>
+      </w:hyperlink>
+      <w:r>
+        <w:t xml:space="preserve"> </w:t>
+      </w:r>
+      <w:r>
+        <w:t xml:space="preserve">(separate folder </w:t>
+      </w:r>
+      <w:r>
         <w:lastRenderedPageBreak/>
-        <w:t>Review</w:t>
-      </w:r>
-      <w:r>
-        <w:t>, where student pitched the idea and the experts provided feedback</w:t>
+        <w:t>in Manage Section)</w:t>
       </w:r>
       <w:r>
         <w:t>. Thus, with each iteration the design was refined until the student and the stakeholders were satisfied.</w:t>
@@ -1893,7 +1881,7 @@
       <w:r>
         <w:t>The process could be explained with a double diamond model. The student did two iterations over it. The image below illustrates it.  More details can be found in the “</w:t>
       </w:r>
-      <w:hyperlink r:id="rId17" w:history="1">
+      <w:hyperlink r:id="rId20" w:history="1">
         <w:r>
           <w:rPr>
             <w:rStyle w:val="Hyperlink"/>
@@ -1908,7 +1896,7 @@
       <w:r>
         <w:t xml:space="preserve">” folder of the portfolio, the </w:t>
       </w:r>
-      <w:hyperlink r:id="rId18" w:history="1">
+      <w:hyperlink r:id="rId21" w:history="1">
         <w:r>
           <w:rPr>
             <w:rStyle w:val="Hyperlink"/>
@@ -1923,7 +1911,7 @@
       <w:r>
         <w:t>, the pitch presentation (</w:t>
       </w:r>
-      <w:hyperlink r:id="rId19" w:history="1">
+      <w:hyperlink r:id="rId22" w:history="1">
         <w:r>
           <w:rPr>
             <w:rStyle w:val="Hyperlink"/>
@@ -1947,7 +1935,7 @@
       <w:r>
         <w:t xml:space="preserve"> and the </w:t>
       </w:r>
-      <w:hyperlink r:id="rId20" w:history="1">
+      <w:hyperlink r:id="rId23" w:history="1">
         <w:r>
           <w:rPr>
             <w:rStyle w:val="Hyperlink"/>
@@ -1987,7 +1975,7 @@
                     <pic:cNvPicPr/>
                   </pic:nvPicPr>
                   <pic:blipFill>
-                    <a:blip r:embed="rId21"/>
+                    <a:blip r:embed="rId24"/>
                     <a:stretch>
                       <a:fillRect/>
                     </a:stretch>
@@ -2055,7 +2043,30 @@
         <w:t>creating an epic with issues to systemically work on implementation.</w:t>
       </w:r>
       <w:r>
-        <w:t xml:space="preserve"> The refinement process was made with the help of the mentors. This way, the following course of action was reviewed and agreed by both parties.</w:t>
+        <w:t xml:space="preserve"> The </w:t>
+      </w:r>
+      <w:hyperlink r:id="rId25" w:history="1">
+        <w:r>
+          <w:rPr>
+            <w:rStyle w:val="Hyperlink"/>
+          </w:rPr>
+          <w:t>R</w:t>
+        </w:r>
+        <w:r>
+          <w:rPr>
+            <w:rStyle w:val="Hyperlink"/>
+          </w:rPr>
+          <w:t>efinement</w:t>
+        </w:r>
+      </w:hyperlink>
+      <w:r>
+        <w:t xml:space="preserve"> process was </w:t>
+      </w:r>
+      <w:r>
+        <w:t>completed</w:t>
+      </w:r>
+      <w:r>
+        <w:t xml:space="preserve"> with the help of the mentors. This way, the following course of action was reviewed and agreed by both parties.</w:t>
       </w:r>
     </w:p>
     <w:p/>
@@ -2074,14 +2085,9 @@
         <w:t>T</w:t>
       </w:r>
       <w:r>
-        <w:t xml:space="preserve">he best practices to technically implement the </w:t>
-      </w:r>
-      <w:proofErr w:type="gramStart"/>
-      <w:r>
-        <w:t>design</w:t>
+        <w:t>he best practices to technically implement the design</w:t>
       </w:r>
       <w:bookmarkEnd w:id="12"/>
-      <w:proofErr w:type="gramEnd"/>
     </w:p>
     <w:p>
       <w:r>
@@ -2222,7 +2228,7 @@
     </w:sdt>
     <w:p/>
     <w:sectPr>
-      <w:footerReference w:type="default" r:id="rId22"/>
+      <w:footerReference w:type="default" r:id="rId26"/>
       <w:pgSz w:w="12240" w:h="15840"/>
       <w:pgMar w:top="1728" w:right="1800" w:bottom="1440" w:left="1800" w:header="720" w:footer="720" w:gutter="0"/>
       <w:pgNumType w:start="0"/>

</xml_diff>

<commit_message>
Progress on mid term presentation
also an add of the internship for the final assessment show
</commit_message>
<xml_diff>
--- a/Project documentation/1. Analysis/Research Document.docx
+++ b/Project documentation/1. Analysis/Research Document.docx
@@ -1696,27 +1696,7 @@
             <w:i/>
             <w:iCs/>
           </w:rPr>
-          <w:t>R</w:t>
-        </w:r>
-        <w:r>
-          <w:rPr>
-            <w:rStyle w:val="Hyperlink"/>
-            <w:b/>
-            <w:bCs/>
-            <w:i/>
-            <w:iCs/>
-          </w:rPr>
-          <w:t xml:space="preserve">equirements </w:t>
-        </w:r>
-        <w:r>
-          <w:rPr>
-            <w:rStyle w:val="Hyperlink"/>
-            <w:b/>
-            <w:bCs/>
-            <w:i/>
-            <w:iCs/>
-          </w:rPr>
-          <w:t>and Designing</w:t>
+          <w:t>Requirements and Design process</w:t>
         </w:r>
       </w:hyperlink>
       <w:r>

</xml_diff>

<commit_message>
Web UI library research
</commit_message>
<xml_diff>
--- a/Project documentation/1. Analysis/Research Document.docx
+++ b/Project documentation/1. Analysis/Research Document.docx
@@ -2102,10 +2102,177 @@
     </w:p>
     <w:p>
       <w:r>
+        <w:t>The company is using Ruby as a backend language, it is applied via the Ruby on Rails framework. Frontend is implemented via React Typescript</w:t>
+      </w:r>
+      <w:r>
+        <w:t xml:space="preserve"> using Ant Design and </w:t>
+      </w:r>
+      <w:r>
+        <w:t>custom-made</w:t>
+      </w:r>
+      <w:r>
+        <w:t xml:space="preserve"> components</w:t>
+      </w:r>
+      <w:r>
+        <w:t xml:space="preserve">. These choices have been made long before the student joined the company and while it is useful to understand them better it is not </w:t>
+      </w:r>
+      <w:r>
+        <w:t xml:space="preserve">in the scope of the assignment to challenge that. </w:t>
+      </w:r>
+      <w:r>
+        <w:t>On the other hand</w:t>
+      </w:r>
+      <w:r>
+        <w:t xml:space="preserve">, the application is </w:t>
+      </w:r>
+      <w:r>
+        <w:t xml:space="preserve">designed, </w:t>
+      </w:r>
+      <w:r>
+        <w:t>bui</w:t>
+      </w:r>
+      <w:r>
+        <w:t>lt</w:t>
+      </w:r>
+      <w:r>
+        <w:t xml:space="preserve"> </w:t>
+      </w:r>
+      <w:r>
+        <w:t xml:space="preserve">and tested </w:t>
+      </w:r>
+      <w:r>
+        <w:t xml:space="preserve">with the help of various modules, packages and libraries. </w:t>
+      </w:r>
+      <w:r>
+        <w:t>In addition, there are various tools and applications used in the development process. Both of these are more dynamic than the core languages and open for change. Thus, the student look</w:t>
+      </w:r>
+      <w:r>
+        <w:t>ed</w:t>
+      </w:r>
+      <w:r>
+        <w:t xml:space="preserve"> into better tools and libraries</w:t>
+      </w:r>
+      <w:r>
+        <w:t xml:space="preserve"> using the </w:t>
+      </w:r>
+      <w:proofErr w:type="gramStart"/>
+      <w:r>
+        <w:t xml:space="preserve">LIBRARY </w:t>
+      </w:r>
+      <w:r>
+        <w:t>,</w:t>
+      </w:r>
+      <w:proofErr w:type="gramEnd"/>
+      <w:r>
+        <w:t xml:space="preserve"> </w:t>
+      </w:r>
+      <w:r>
+        <w:t xml:space="preserve">FIELD </w:t>
+      </w:r>
+      <w:r>
+        <w:t xml:space="preserve">and WORKSHOP </w:t>
+      </w:r>
+      <w:r>
+        <w:t>research methods.</w:t>
+      </w:r>
+    </w:p>
+    <w:p>
+      <w:pPr>
+        <w:spacing w:line="240" w:lineRule="auto"/>
         <w:rPr>
+          <w:sz w:val="16"/>
+          <w:szCs w:val="16"/>
           <w:highlight w:val="yellow"/>
         </w:rPr>
-        <w:t>LIBRARY, FIELD</w:t>
+      </w:pPr>
+      <w:r>
+        <w:rPr>
+          <w:sz w:val="16"/>
+          <w:szCs w:val="16"/>
+          <w:highlight w:val="yellow"/>
+        </w:rPr>
+        <w:t xml:space="preserve">Compare Material </w:t>
+      </w:r>
+      <w:proofErr w:type="spellStart"/>
+      <w:r>
+        <w:rPr>
+          <w:sz w:val="16"/>
+          <w:szCs w:val="16"/>
+          <w:highlight w:val="yellow"/>
+        </w:rPr>
+        <w:t>Designa</w:t>
+      </w:r>
+      <w:proofErr w:type="spellEnd"/>
+      <w:r>
+        <w:rPr>
+          <w:sz w:val="16"/>
+          <w:szCs w:val="16"/>
+          <w:highlight w:val="yellow"/>
+        </w:rPr>
+        <w:t xml:space="preserve"> vs </w:t>
+      </w:r>
+      <w:proofErr w:type="spellStart"/>
+      <w:r>
+        <w:rPr>
+          <w:sz w:val="16"/>
+          <w:szCs w:val="16"/>
+          <w:highlight w:val="yellow"/>
+        </w:rPr>
+        <w:t>AntD</w:t>
+      </w:r>
+      <w:proofErr w:type="spellEnd"/>
+    </w:p>
+    <w:p>
+      <w:pPr>
+        <w:spacing w:line="240" w:lineRule="auto"/>
+        <w:rPr>
+          <w:sz w:val="16"/>
+          <w:szCs w:val="16"/>
+          <w:highlight w:val="yellow"/>
+        </w:rPr>
+      </w:pPr>
+      <w:r>
+        <w:rPr>
+          <w:sz w:val="16"/>
+          <w:szCs w:val="16"/>
+          <w:highlight w:val="yellow"/>
+        </w:rPr>
+        <w:t>Zenhub vs Jira</w:t>
+      </w:r>
+    </w:p>
+    <w:p>
+      <w:pPr>
+        <w:spacing w:line="240" w:lineRule="auto"/>
+        <w:rPr>
+          <w:sz w:val="16"/>
+          <w:szCs w:val="16"/>
+        </w:rPr>
+      </w:pPr>
+      <w:r>
+        <w:rPr>
+          <w:sz w:val="16"/>
+          <w:szCs w:val="16"/>
+          <w:highlight w:val="yellow"/>
+        </w:rPr>
+        <w:t xml:space="preserve">Compare React typescript to Angular and </w:t>
+      </w:r>
+      <w:proofErr w:type="spellStart"/>
+      <w:r>
+        <w:rPr>
+          <w:sz w:val="16"/>
+          <w:szCs w:val="16"/>
+          <w:highlight w:val="yellow"/>
+        </w:rPr>
+        <w:t>VUe</w:t>
+      </w:r>
+      <w:proofErr w:type="spellEnd"/>
+      <w:r>
+        <w:rPr>
+          <w:sz w:val="16"/>
+          <w:szCs w:val="16"/>
+          <w:highlight w:val="yellow"/>
+        </w:rPr>
+        <w:t xml:space="preserve"> or focus on why tsx and not JS</w:t>
       </w:r>
     </w:p>
     <w:p>
@@ -2119,27 +2286,155 @@
       <w:bookmarkEnd w:id="13"/>
     </w:p>
     <w:p>
-      <w:pPr>
+      <w:r>
+        <w:t xml:space="preserve">During the course of the project the design </w:t>
+      </w:r>
+      <w:r>
+        <w:t xml:space="preserve">library became the centre of attention. The company was aiming to improve accessibility of their applications and thus discussions weather upgrading the Ant Design would help with that or is it more work than benefit, came about. Then the team began to question weather we should stick with </w:t>
+      </w:r>
+      <w:proofErr w:type="spellStart"/>
+      <w:r>
+        <w:t>AntD</w:t>
+      </w:r>
+      <w:proofErr w:type="spellEnd"/>
+      <w:r>
+        <w:t xml:space="preserve"> or not as it will keep upgrading causing a lot of work and breaking old code each time. The student decided to look into the alternatives </w:t>
+      </w:r>
+      <w:r>
+        <w:t>for</w:t>
+      </w:r>
+      <w:r>
+        <w:t xml:space="preserve"> Ant Design library. </w:t>
+      </w:r>
+      <w:r>
+        <w:t xml:space="preserve">The full comparison can be found in the </w:t>
+      </w:r>
+      <w:hyperlink r:id="rId26" w:history="1">
+        <w:r>
+          <w:rPr>
+            <w:rStyle w:val="Hyperlink"/>
+          </w:rPr>
+          <w:t>Accessibility in web UI frameworks document</w:t>
+        </w:r>
+      </w:hyperlink>
+      <w:r>
+        <w:t>.</w:t>
+      </w:r>
+    </w:p>
+    <w:p>
+      <w:r>
+        <w:t xml:space="preserve">Furthermore, every component added during the course of the assignment had to have at least one unit test written, for this the Jest framework was used. Regarding </w:t>
+      </w:r>
+      <w:r>
+        <w:t xml:space="preserve">end-to-end </w:t>
+      </w:r>
+      <w:r>
+        <w:t>testing</w:t>
+      </w:r>
+      <w:r>
+        <w:t>,</w:t>
+      </w:r>
+      <w:r>
+        <w:t xml:space="preserve"> </w:t>
+      </w:r>
+      <w:r>
+        <w:t>C</w:t>
+      </w:r>
+      <w:r>
+        <w:t xml:space="preserve">ypress was integrated into pipelines for automated </w:t>
+      </w:r>
+      <w:r>
+        <w:t>E2E</w:t>
+      </w:r>
+      <w:r>
+        <w:t xml:space="preserve"> </w:t>
+      </w:r>
+      <w:r>
+        <w:t>testing</w:t>
+      </w:r>
+      <w:r>
+        <w:t xml:space="preserve"> and ran every time the code is pushed to main. The student only had input on the unit tests and thus questioned the choice of this framework.</w:t>
+      </w:r>
+      <w:r>
+        <w:t xml:space="preserve"> </w:t>
+      </w:r>
+      <w:r>
         <w:rPr>
           <w:highlight w:val="yellow"/>
         </w:rPr>
-      </w:pPr>
+        <w:t>Make a doc about testing libraries.</w:t>
+      </w:r>
+    </w:p>
+    <w:p>
+      <w:r>
+        <w:t xml:space="preserve">The </w:t>
+      </w:r>
+      <w:r>
+        <w:rPr>
+          <w:i/>
+          <w:iCs/>
+        </w:rPr>
+        <w:t>Community Research</w:t>
+      </w:r>
+      <w:r>
+        <w:t xml:space="preserve"> and </w:t>
+      </w:r>
+      <w:r>
+        <w:rPr>
+          <w:i/>
+          <w:iCs/>
+        </w:rPr>
+        <w:t>Literature Study</w:t>
+      </w:r>
+      <w:r>
+        <w:t xml:space="preserve"> were used to gather the requirements and set the right criteria to later apply the </w:t>
+      </w:r>
+      <w:r>
+        <w:rPr>
+          <w:i/>
+          <w:iCs/>
+        </w:rPr>
+        <w:t>Multi-Criteria Decision Making</w:t>
+      </w:r>
+      <w:r>
+        <w:t xml:space="preserve"> and </w:t>
+      </w:r>
+      <w:r>
+        <w:t>make</w:t>
+      </w:r>
+      <w:r>
+        <w:t xml:space="preserve"> the best fitting </w:t>
+      </w:r>
+      <w:r>
+        <w:t xml:space="preserve">design and testing </w:t>
+      </w:r>
+      <w:r>
+        <w:t>solutions</w:t>
+      </w:r>
+      <w:r>
+        <w:t xml:space="preserve"> </w:t>
+      </w:r>
+      <w:r>
+        <w:t>recommendations.</w:t>
+      </w:r>
+    </w:p>
+    <w:p>
+      <w:r>
+        <w:t>Lastly, the project was managed with the use of Zenhub integration to Github, however due to frequent downtime, the team began to question if this is still the right fit for us. Thus, the student looked into Jira as the next potential project management and issue tracking tool</w:t>
+      </w:r>
+      <w:r>
+        <w:t xml:space="preserve"> and made a comparison between the two.</w:t>
+      </w:r>
+      <w:r>
+        <w:t xml:space="preserve"> </w:t>
+      </w:r>
       <w:r>
         <w:rPr>
           <w:highlight w:val="yellow"/>
         </w:rPr>
-        <w:t>&lt;Literature Study&gt;</w:t>
+        <w:t>Make a doc about Zenhub vs Jira.</w:t>
       </w:r>
     </w:p>
-    <w:p>
-      <w:r>
-        <w:rPr>
-          <w:highlight w:val="yellow"/>
-        </w:rPr>
-        <w:t>&lt;Task analysis&gt;</w:t>
-      </w:r>
-    </w:p>
-    <w:p/>
     <w:p>
       <w:pPr>
         <w:pStyle w:val="Heading2"/>
@@ -2168,6 +2463,7 @@
         <w:rPr>
           <w:highlight w:val="yellow"/>
         </w:rPr>
+        <w:lastRenderedPageBreak/>
         <w:t>TBD…</w:t>
       </w:r>
     </w:p>
@@ -2465,7 +2761,7 @@
     </w:sdt>
     <w:p/>
     <w:sectPr>
-      <w:footerReference w:type="default" r:id="rId26"/>
+      <w:footerReference w:type="default" r:id="rId27"/>
       <w:pgSz w:w="12240" w:h="15840"/>
       <w:pgMar w:top="1728" w:right="1800" w:bottom="1440" w:left="1800" w:header="720" w:footer="720" w:gutter="0"/>
       <w:pgNumType w:start="0"/>

</xml_diff>

<commit_message>
TICT and Research progress
</commit_message>
<xml_diff>
--- a/Project documentation/1. Analysis/Research Document.docx
+++ b/Project documentation/1. Analysis/Research Document.docx
@@ -164,7 +164,7 @@
           <w:r>
             <w:fldChar w:fldCharType="separate"/>
           </w:r>
-          <w:hyperlink w:anchor="_Toc135309911" w:history="1">
+          <w:hyperlink w:anchor="_Toc135551143" w:history="1">
             <w:r>
               <w:rPr>
                 <w:rStyle w:val="Hyperlink"/>
@@ -191,7 +191,7 @@
                 <w:noProof/>
                 <w:webHidden/>
               </w:rPr>
-              <w:instrText xml:space="preserve"> PAGEREF _Toc135309911 \h </w:instrText>
+              <w:instrText xml:space="preserve"> PAGEREF _Toc135551143 \h </w:instrText>
             </w:r>
             <w:r>
               <w:rPr>
@@ -235,7 +235,7 @@
               <w:lang w:eastAsia="en-GB"/>
             </w:rPr>
           </w:pPr>
-          <w:hyperlink w:anchor="_Toc135309912" w:history="1">
+          <w:hyperlink w:anchor="_Toc135551144" w:history="1">
             <w:r>
               <w:rPr>
                 <w:rStyle w:val="Hyperlink"/>
@@ -262,7 +262,7 @@
                 <w:noProof/>
                 <w:webHidden/>
               </w:rPr>
-              <w:instrText xml:space="preserve"> PAGEREF _Toc135309912 \h </w:instrText>
+              <w:instrText xml:space="preserve"> PAGEREF _Toc135551144 \h </w:instrText>
             </w:r>
             <w:r>
               <w:rPr>
@@ -306,7 +306,7 @@
               <w:lang w:eastAsia="en-GB"/>
             </w:rPr>
           </w:pPr>
-          <w:hyperlink w:anchor="_Toc135309913" w:history="1">
+          <w:hyperlink w:anchor="_Toc135551145" w:history="1">
             <w:r>
               <w:rPr>
                 <w:rStyle w:val="Hyperlink"/>
@@ -333,7 +333,7 @@
                 <w:noProof/>
                 <w:webHidden/>
               </w:rPr>
-              <w:instrText xml:space="preserve"> PAGEREF _Toc135309913 \h </w:instrText>
+              <w:instrText xml:space="preserve"> PAGEREF _Toc135551145 \h </w:instrText>
             </w:r>
             <w:r>
               <w:rPr>
@@ -377,7 +377,7 @@
               <w:lang w:eastAsia="en-GB"/>
             </w:rPr>
           </w:pPr>
-          <w:hyperlink w:anchor="_Toc135309914" w:history="1">
+          <w:hyperlink w:anchor="_Toc135551146" w:history="1">
             <w:r>
               <w:rPr>
                 <w:rStyle w:val="Hyperlink"/>
@@ -404,7 +404,7 @@
                 <w:noProof/>
                 <w:webHidden/>
               </w:rPr>
-              <w:instrText xml:space="preserve"> PAGEREF _Toc135309914 \h </w:instrText>
+              <w:instrText xml:space="preserve"> PAGEREF _Toc135551146 \h </w:instrText>
             </w:r>
             <w:r>
               <w:rPr>
@@ -448,7 +448,7 @@
               <w:lang w:eastAsia="en-GB"/>
             </w:rPr>
           </w:pPr>
-          <w:hyperlink w:anchor="_Toc135309915" w:history="1">
+          <w:hyperlink w:anchor="_Toc135551147" w:history="1">
             <w:r>
               <w:rPr>
                 <w:rStyle w:val="Hyperlink"/>
@@ -475,7 +475,7 @@
                 <w:noProof/>
                 <w:webHidden/>
               </w:rPr>
-              <w:instrText xml:space="preserve"> PAGEREF _Toc135309915 \h </w:instrText>
+              <w:instrText xml:space="preserve"> PAGEREF _Toc135551147 \h </w:instrText>
             </w:r>
             <w:r>
               <w:rPr>
@@ -519,7 +519,7 @@
               <w:lang w:eastAsia="en-GB"/>
             </w:rPr>
           </w:pPr>
-          <w:hyperlink w:anchor="_Toc135309916" w:history="1">
+          <w:hyperlink w:anchor="_Toc135551148" w:history="1">
             <w:r>
               <w:rPr>
                 <w:rStyle w:val="Hyperlink"/>
@@ -546,7 +546,7 @@
                 <w:noProof/>
                 <w:webHidden/>
               </w:rPr>
-              <w:instrText xml:space="preserve"> PAGEREF _Toc135309916 \h </w:instrText>
+              <w:instrText xml:space="preserve"> PAGEREF _Toc135551148 \h </w:instrText>
             </w:r>
             <w:r>
               <w:rPr>
@@ -590,7 +590,7 @@
               <w:lang w:eastAsia="en-GB"/>
             </w:rPr>
           </w:pPr>
-          <w:hyperlink w:anchor="_Toc135309917" w:history="1">
+          <w:hyperlink w:anchor="_Toc135551149" w:history="1">
             <w:r>
               <w:rPr>
                 <w:rStyle w:val="Hyperlink"/>
@@ -617,7 +617,7 @@
                 <w:noProof/>
                 <w:webHidden/>
               </w:rPr>
-              <w:instrText xml:space="preserve"> PAGEREF _Toc135309917 \h </w:instrText>
+              <w:instrText xml:space="preserve"> PAGEREF _Toc135551149 \h </w:instrText>
             </w:r>
             <w:r>
               <w:rPr>
@@ -661,27 +661,13 @@
               <w:lang w:eastAsia="en-GB"/>
             </w:rPr>
           </w:pPr>
-          <w:hyperlink w:anchor="_Toc135309918" w:history="1">
+          <w:hyperlink w:anchor="_Toc135551150" w:history="1">
             <w:r>
               <w:rPr>
                 <w:rStyle w:val="Hyperlink"/>
                 <w:noProof/>
               </w:rPr>
-              <w:t>The best p</w:t>
-            </w:r>
-            <w:r>
-              <w:rPr>
-                <w:rStyle w:val="Hyperlink"/>
-                <w:noProof/>
-              </w:rPr>
-              <w:t>r</w:t>
-            </w:r>
-            <w:r>
-              <w:rPr>
-                <w:rStyle w:val="Hyperlink"/>
-                <w:noProof/>
-              </w:rPr>
-              <w:t>actices to technically implement the design</w:t>
+              <w:t>The best practices to technically implement the design</w:t>
             </w:r>
             <w:r>
               <w:rPr>
@@ -702,7 +688,7 @@
                 <w:noProof/>
                 <w:webHidden/>
               </w:rPr>
-              <w:instrText xml:space="preserve"> PAGEREF _Toc135309918 \h </w:instrText>
+              <w:instrText xml:space="preserve"> PAGEREF _Toc135551150 \h </w:instrText>
             </w:r>
             <w:r>
               <w:rPr>
@@ -746,13 +732,27 @@
               <w:lang w:eastAsia="en-GB"/>
             </w:rPr>
           </w:pPr>
-          <w:hyperlink w:anchor="_Toc135309919" w:history="1">
+          <w:hyperlink w:anchor="_Toc135551151" w:history="1">
             <w:r>
               <w:rPr>
                 <w:rStyle w:val="Hyperlink"/>
                 <w:noProof/>
               </w:rPr>
-              <w:t>What other libraries could serve the solution?</w:t>
+              <w:t>What other libraries could</w:t>
+            </w:r>
+            <w:r>
+              <w:rPr>
+                <w:rStyle w:val="Hyperlink"/>
+                <w:noProof/>
+              </w:rPr>
+              <w:t xml:space="preserve"> </w:t>
+            </w:r>
+            <w:r>
+              <w:rPr>
+                <w:rStyle w:val="Hyperlink"/>
+                <w:noProof/>
+              </w:rPr>
+              <w:t>serve the solution?</w:t>
             </w:r>
             <w:r>
               <w:rPr>
@@ -773,78 +773,7 @@
                 <w:noProof/>
                 <w:webHidden/>
               </w:rPr>
-              <w:instrText xml:space="preserve"> PAGEREF _Toc135309919 \h </w:instrText>
-            </w:r>
-            <w:r>
-              <w:rPr>
-                <w:noProof/>
-                <w:webHidden/>
-              </w:rPr>
-            </w:r>
-            <w:r>
-              <w:rPr>
-                <w:noProof/>
-                <w:webHidden/>
-              </w:rPr>
-              <w:fldChar w:fldCharType="separate"/>
-            </w:r>
-            <w:r>
-              <w:rPr>
-                <w:noProof/>
-                <w:webHidden/>
-              </w:rPr>
-              <w:t>7</w:t>
-            </w:r>
-            <w:r>
-              <w:rPr>
-                <w:noProof/>
-                <w:webHidden/>
-              </w:rPr>
-              <w:fldChar w:fldCharType="end"/>
-            </w:r>
-          </w:hyperlink>
-        </w:p>
-        <w:p>
-          <w:pPr>
-            <w:pStyle w:val="TOC2"/>
-            <w:tabs>
-              <w:tab w:val="right" w:leader="dot" w:pos="8630"/>
-            </w:tabs>
-            <w:rPr>
-              <w:rFonts w:eastAsiaTheme="minorEastAsia"/>
-              <w:noProof/>
-              <w:color w:val="auto"/>
-              <w:lang w:eastAsia="en-GB"/>
-            </w:rPr>
-          </w:pPr>
-          <w:hyperlink w:anchor="_Toc135309920" w:history="1">
-            <w:r>
-              <w:rPr>
-                <w:rStyle w:val="Hyperlink"/>
-                <w:noProof/>
-              </w:rPr>
-              <w:t>How to test frontend?</w:t>
-            </w:r>
-            <w:r>
-              <w:rPr>
-                <w:noProof/>
-                <w:webHidden/>
-              </w:rPr>
-              <w:tab/>
-            </w:r>
-            <w:r>
-              <w:rPr>
-                <w:noProof/>
-                <w:webHidden/>
-              </w:rPr>
-              <w:fldChar w:fldCharType="begin"/>
-            </w:r>
-            <w:r>
-              <w:rPr>
-                <w:noProof/>
-                <w:webHidden/>
-              </w:rPr>
-              <w:instrText xml:space="preserve"> PAGEREF _Toc135309920 \h </w:instrText>
+              <w:instrText xml:space="preserve"> PAGEREF _Toc135551151 \h </w:instrText>
             </w:r>
             <w:r>
               <w:rPr>
@@ -888,7 +817,7 @@
               <w:lang w:eastAsia="en-GB"/>
             </w:rPr>
           </w:pPr>
-          <w:hyperlink w:anchor="_Toc135309921" w:history="1">
+          <w:hyperlink w:anchor="_Toc135551152" w:history="1">
             <w:r>
               <w:rPr>
                 <w:rStyle w:val="Hyperlink"/>
@@ -915,7 +844,7 @@
                 <w:noProof/>
                 <w:webHidden/>
               </w:rPr>
-              <w:instrText xml:space="preserve"> PAGEREF _Toc135309921 \h </w:instrText>
+              <w:instrText xml:space="preserve"> PAGEREF _Toc135551152 \h </w:instrText>
             </w:r>
             <w:r>
               <w:rPr>
@@ -974,7 +903,7 @@
       <w:pPr>
         <w:pStyle w:val="Section"/>
       </w:pPr>
-      <w:bookmarkStart w:id="5" w:name="_Toc135309911"/>
+      <w:bookmarkStart w:id="5" w:name="_Toc135551143"/>
       <w:r>
         <w:lastRenderedPageBreak/>
         <w:t>Introduction</w:t>
@@ -1008,7 +937,7 @@
       <w:pPr>
         <w:pStyle w:val="Heading1"/>
       </w:pPr>
-      <w:bookmarkStart w:id="6" w:name="_Toc135309912"/>
+      <w:bookmarkStart w:id="6" w:name="_Toc135551144"/>
       <w:r>
         <w:lastRenderedPageBreak/>
         <w:t>Characteristics of a working portfolio software</w:t>
@@ -1027,7 +956,7 @@
       <w:pPr>
         <w:pStyle w:val="Heading2"/>
       </w:pPr>
-      <w:bookmarkStart w:id="7" w:name="_Toc135309913"/>
+      <w:bookmarkStart w:id="7" w:name="_Toc135551145"/>
       <w:r>
         <w:t>What functionalities other e-Portfolio products have built?</w:t>
       </w:r>
@@ -1260,7 +1189,7 @@
       </w:r>
     </w:p>
     <w:p>
-      <w:bookmarkStart w:id="8" w:name="_Toc135309914"/>
+      <w:bookmarkStart w:id="8" w:name="_Toc135551146"/>
       <w:r>
         <w:rPr>
           <w:rStyle w:val="Heading2Char"/>
@@ -1630,7 +1559,7 @@
       <w:pPr>
         <w:pStyle w:val="Heading1"/>
       </w:pPr>
-      <w:bookmarkStart w:id="9" w:name="_Toc135309915"/>
+      <w:bookmarkStart w:id="9" w:name="_Toc135551147"/>
       <w:r>
         <w:lastRenderedPageBreak/>
         <w:t>T</w:t>
@@ -1664,7 +1593,7 @@
       <w:pPr>
         <w:pStyle w:val="Heading2"/>
       </w:pPr>
-      <w:bookmarkStart w:id="10" w:name="_Toc135309916"/>
+      <w:bookmarkStart w:id="10" w:name="_Toc135551148"/>
       <w:r>
         <w:t>What are the existing client requirements for Portflow Evidence management?</w:t>
       </w:r>
@@ -1772,7 +1701,7 @@
       <w:pPr>
         <w:pStyle w:val="Heading2"/>
       </w:pPr>
-      <w:bookmarkStart w:id="11" w:name="_Toc135309917"/>
+      <w:bookmarkStart w:id="11" w:name="_Toc135551149"/>
       <w:r>
         <w:t>How could the user experience of Portflow Evidence section be improved?</w:t>
       </w:r>
@@ -2132,7 +2061,7 @@
       <w:pPr>
         <w:pStyle w:val="Heading1"/>
       </w:pPr>
-      <w:bookmarkStart w:id="12" w:name="_Toc135309918"/>
+      <w:bookmarkStart w:id="12" w:name="_Toc135551150"/>
       <w:r>
         <w:lastRenderedPageBreak/>
         <w:t>T</w:t>
@@ -2211,7 +2140,7 @@
       <w:pPr>
         <w:pStyle w:val="Heading2"/>
       </w:pPr>
-      <w:bookmarkStart w:id="13" w:name="_Toc135309919"/>
+      <w:bookmarkStart w:id="13" w:name="_Toc135551151"/>
       <w:r>
         <w:t xml:space="preserve">What other </w:t>
       </w:r>
@@ -2234,15 +2163,7 @@
         <w:t>whether</w:t>
       </w:r>
       <w:r>
-        <w:t xml:space="preserve"> we should stick with </w:t>
-      </w:r>
-      <w:proofErr w:type="spellStart"/>
-      <w:r>
-        <w:t>AntD</w:t>
-      </w:r>
-      <w:proofErr w:type="spellEnd"/>
-      <w:r>
-        <w:t xml:space="preserve"> or not as it will keep upgrading causing a lot of work and breaking old code each time. The student decided to look into the alternatives </w:t>
+        <w:t xml:space="preserve"> we should stick with AntD or not as it will keep upgrading causing a lot of work and breaking old code each time. The student decided to look into the alternatives </w:t>
       </w:r>
       <w:r>
         <w:t>for</w:t>
@@ -2309,13 +2230,18 @@
         <w:t xml:space="preserve"> and ran every time the code is pushed to main. The student only had input on the unit tests and thus questioned the choice of this framework.</w:t>
       </w:r>
       <w:r>
-        <w:t xml:space="preserve"> </w:t>
-      </w:r>
-      <w:r>
-        <w:rPr>
-          <w:highlight w:val="yellow"/>
-        </w:rPr>
-        <w:t>Make a doc about testing libraries.</w:t>
+        <w:t xml:space="preserve"> More details and a test framework comparison analysis can be found in the </w:t>
+      </w:r>
+      <w:hyperlink r:id="rId27" w:history="1">
+        <w:r>
+          <w:rPr>
+            <w:rStyle w:val="Hyperlink"/>
+          </w:rPr>
+          <w:t>Frontend Testing Libraries</w:t>
+        </w:r>
+      </w:hyperlink>
+      <w:r>
+        <w:t xml:space="preserve"> document.</w:t>
       </w:r>
     </w:p>
     <w:p>
@@ -2378,7 +2304,7 @@
       <w:r>
         <w:t xml:space="preserve">The full comparison can be found in the </w:t>
       </w:r>
-      <w:hyperlink r:id="rId27" w:history="1">
+      <w:hyperlink r:id="rId28" w:history="1">
         <w:r>
           <w:rPr>
             <w:rStyle w:val="Hyperlink"/>
@@ -2400,24 +2326,26 @@
     </w:p>
     <w:p>
       <w:pPr>
+        <w:pStyle w:val="Heading2"/>
+      </w:pPr>
+      <w:r>
+        <w:t>How to quickly fetch the aggregated data?</w:t>
+      </w:r>
+    </w:p>
+    <w:p>
+      <w:pPr>
         <w:rPr>
           <w:highlight w:val="yellow"/>
         </w:rPr>
       </w:pPr>
       <w:r>
-        <w:rPr>
-          <w:rFonts w:asciiTheme="majorHAnsi" w:eastAsiaTheme="majorEastAsia" w:hAnsiTheme="majorHAnsi" w:cstheme="majorBidi"/>
-          <w:caps/>
-          <w:color w:val="007789" w:themeColor="accent1" w:themeShade="BF"/>
-          <w:sz w:val="24"/>
-        </w:rPr>
-        <w:t>How to quickly fetch the aggregated data?</w:t>
+        <w:t>Very important for the dashboard..</w:t>
       </w:r>
       <w:r>
         <w:br w:type="page"/>
       </w:r>
     </w:p>
-    <w:bookmarkStart w:id="14" w:name="_Toc135309921" w:displacedByCustomXml="next"/>
+    <w:bookmarkStart w:id="14" w:name="_Toc135551152" w:displacedByCustomXml="next"/>
     <w:sdt>
       <w:sdtPr>
         <w:rPr>
@@ -2586,6 +2514,35 @@
                 <w:rPr>
                   <w:noProof/>
                 </w:rPr>
+                <w:t xml:space="preserve">G., A. (2022, June 7). </w:t>
+              </w:r>
+              <w:r>
+                <w:rPr>
+                  <w:i/>
+                  <w:iCs/>
+                  <w:noProof/>
+                </w:rPr>
+                <w:t>Vitest (Unit Testing) To Test React Application</w:t>
+              </w:r>
+              <w:r>
+                <w:rPr>
+                  <w:noProof/>
+                </w:rPr>
+                <w:t>. Retrieved from Medium: https://waresix.engineering/vitest-unit-testing-to-test-react-application-177ade1e6c1b</w:t>
+              </w:r>
+            </w:p>
+            <w:p>
+              <w:pPr>
+                <w:pStyle w:val="Bibliography"/>
+                <w:ind w:left="720" w:hanging="720"/>
+                <w:rPr>
+                  <w:noProof/>
+                </w:rPr>
+              </w:pPr>
+              <w:r>
+                <w:rPr>
+                  <w:noProof/>
+                </w:rPr>
                 <w:t xml:space="preserve">IBM. (2023, Jan 12). </w:t>
               </w:r>
               <w:r>
@@ -2673,6 +2630,35 @@
                 <w:rPr>
                   <w:noProof/>
                 </w:rPr>
+                <w:t xml:space="preserve">Sanders, M. (2021, August 25). </w:t>
+              </w:r>
+              <w:r>
+                <w:rPr>
+                  <w:i/>
+                  <w:iCs/>
+                  <w:noProof/>
+                </w:rPr>
+                <w:t>Challenges and Types of Front End Testing</w:t>
+              </w:r>
+              <w:r>
+                <w:rPr>
+                  <w:noProof/>
+                </w:rPr>
+                <w:t>. Retrieved from Binmile: https://binmile.com/blog/challenges-and-types-of-front-end-testing/</w:t>
+              </w:r>
+            </w:p>
+            <w:p>
+              <w:pPr>
+                <w:pStyle w:val="Bibliography"/>
+                <w:ind w:left="720" w:hanging="720"/>
+                <w:rPr>
+                  <w:noProof/>
+                </w:rPr>
+              </w:pPr>
+              <w:r>
+                <w:rPr>
+                  <w:noProof/>
+                </w:rPr>
                 <w:t xml:space="preserve">XTech. (2023). </w:t>
               </w:r>
               <w:r>
@@ -2706,7 +2692,7 @@
     </w:sdt>
     <w:p/>
     <w:sectPr>
-      <w:footerReference w:type="default" r:id="rId28"/>
+      <w:footerReference w:type="default" r:id="rId29"/>
       <w:pgSz w:w="12240" w:h="15840"/>
       <w:pgMar w:top="1728" w:right="1800" w:bottom="1440" w:left="1800" w:header="720" w:footer="720" w:gutter="0"/>
       <w:pgNumType w:start="0"/>
@@ -8783,11 +8769,55 @@
     <b:URL>https://www.klipfolio.com/resources/dashboard-examples</b:URL>
     <b:RefOrder>8</b:RefOrder>
   </b:Source>
+  <b:Source>
+    <b:Tag>May21</b:Tag>
+    <b:SourceType>InternetSite</b:SourceType>
+    <b:Guid>{608C8084-8812-4EB4-A354-9EBA22C44E04}</b:Guid>
+    <b:Author>
+      <b:Author>
+        <b:NameList>
+          <b:Person>
+            <b:Last>Sanders</b:Last>
+            <b:First>May</b:First>
+          </b:Person>
+        </b:NameList>
+      </b:Author>
+    </b:Author>
+    <b:Title>Challenges and Types of Front End Testing</b:Title>
+    <b:InternetSiteTitle>Binmile</b:InternetSiteTitle>
+    <b:Year>2021</b:Year>
+    <b:Month>August</b:Month>
+    <b:Day>25</b:Day>
+    <b:URL>https://binmile.com/blog/challenges-and-types-of-front-end-testing/</b:URL>
+    <b:RefOrder>9</b:RefOrder>
+  </b:Source>
+  <b:Source>
+    <b:Tag>Ama22</b:Tag>
+    <b:SourceType>InternetSite</b:SourceType>
+    <b:Guid>{64B5655B-01A4-4998-8CC8-7F23576BFAB2}</b:Guid>
+    <b:Author>
+      <b:Author>
+        <b:NameList>
+          <b:Person>
+            <b:Last>G.</b:Last>
+            <b:First>Amanda</b:First>
+          </b:Person>
+        </b:NameList>
+      </b:Author>
+    </b:Author>
+    <b:Title>Vitest (Unit Testing) To Test React Application</b:Title>
+    <b:InternetSiteTitle>Medium</b:InternetSiteTitle>
+    <b:Year>2022</b:Year>
+    <b:Month>June</b:Month>
+    <b:Day>7</b:Day>
+    <b:URL>https://waresix.engineering/vitest-unit-testing-to-test-react-application-177ade1e6c1b</b:URL>
+    <b:RefOrder>10</b:RefOrder>
+  </b:Source>
 </b:Sources>
 </file>
 
 <file path=customXml/itemProps1.xml><?xml version="1.0" encoding="utf-8"?>
-<ds:datastoreItem xmlns:ds="http://schemas.openxmlformats.org/officeDocument/2006/customXml" ds:itemID="{BBFA41D0-A202-4E5C-916C-99791877E3D8}">
+<ds:datastoreItem xmlns:ds="http://schemas.openxmlformats.org/officeDocument/2006/customXml" ds:itemID="{14175D4F-A390-40B8-B03E-C4018416C94D}">
   <ds:schemaRefs>
     <ds:schemaRef ds:uri="http://schemas.openxmlformats.org/officeDocument/2006/bibliography"/>
   </ds:schemaRefs>

</xml_diff>